<commit_message>
Update slides for Class 23.
</commit_message>
<xml_diff>
--- a/slides23w.docx
+++ b/slides23w.docx
@@ -351,7 +351,7 @@
         <w:rPr>
           <w:rStyle w:val="VerbatimChar"/>
         </w:rPr>
-        <w:t xml:space="preserve">── Attaching packages ────────────────────────────────────── tidymodels 1.1.1 ──</w:t>
+        <w:t xml:space="preserve">── Attaching packages ────────────────────────────────────── tidymodels 1.2.0 ──</w:t>
       </w:r>
     </w:p>
     <w:p>
@@ -362,70 +362,70 @@
         <w:rPr>
           <w:rStyle w:val="VerbatimChar"/>
         </w:rPr>
-        <w:t xml:space="preserve">✔ broom        1.0.5     ✔ recipes      1.0.9</w:t>
-      </w:r>
-      <w:r>
-        <w:br/>
-      </w:r>
-      <w:r>
-        <w:rPr>
-          <w:rStyle w:val="VerbatimChar"/>
-        </w:rPr>
-        <w:t xml:space="preserve">✔ dials        1.2.0     ✔ rsample      1.2.0</w:t>
-      </w:r>
-      <w:r>
-        <w:br/>
-      </w:r>
-      <w:r>
-        <w:rPr>
-          <w:rStyle w:val="VerbatimChar"/>
-        </w:rPr>
-        <w:t xml:space="preserve">✔ dplyr        1.1.4     ✔ tibble       3.2.1</w:t>
-      </w:r>
-      <w:r>
-        <w:br/>
-      </w:r>
-      <w:r>
-        <w:rPr>
-          <w:rStyle w:val="VerbatimChar"/>
-        </w:rPr>
-        <w:t xml:space="preserve">✔ ggplot2      3.4.4     ✔ tidyr        1.3.0</w:t>
-      </w:r>
-      <w:r>
-        <w:br/>
-      </w:r>
-      <w:r>
-        <w:rPr>
-          <w:rStyle w:val="VerbatimChar"/>
-        </w:rPr>
-        <w:t xml:space="preserve">✔ infer        1.0.5     ✔ tune         1.1.2</w:t>
-      </w:r>
-      <w:r>
-        <w:br/>
-      </w:r>
-      <w:r>
-        <w:rPr>
-          <w:rStyle w:val="VerbatimChar"/>
-        </w:rPr>
-        <w:t xml:space="preserve">✔ modeldata    1.2.0     ✔ workflows    1.1.3</w:t>
-      </w:r>
-      <w:r>
-        <w:br/>
-      </w:r>
-      <w:r>
-        <w:rPr>
-          <w:rStyle w:val="VerbatimChar"/>
-        </w:rPr>
-        <w:t xml:space="preserve">✔ parsnip      1.1.1     ✔ workflowsets 1.0.1</w:t>
-      </w:r>
-      <w:r>
-        <w:br/>
-      </w:r>
-      <w:r>
-        <w:rPr>
-          <w:rStyle w:val="VerbatimChar"/>
-        </w:rPr>
-        <w:t xml:space="preserve">✔ purrr        1.0.2     ✔ yardstick    1.2.0</w:t>
+        <w:t xml:space="preserve">✔ broom        1.0.5      ✔ recipes      1.0.10</w:t>
+      </w:r>
+      <w:r>
+        <w:br/>
+      </w:r>
+      <w:r>
+        <w:rPr>
+          <w:rStyle w:val="VerbatimChar"/>
+        </w:rPr>
+        <w:t xml:space="preserve">✔ dials        1.2.1      ✔ rsample      1.2.1 </w:t>
+      </w:r>
+      <w:r>
+        <w:br/>
+      </w:r>
+      <w:r>
+        <w:rPr>
+          <w:rStyle w:val="VerbatimChar"/>
+        </w:rPr>
+        <w:t xml:space="preserve">✔ dplyr        1.1.4      ✔ tibble       3.2.1 </w:t>
+      </w:r>
+      <w:r>
+        <w:br/>
+      </w:r>
+      <w:r>
+        <w:rPr>
+          <w:rStyle w:val="VerbatimChar"/>
+        </w:rPr>
+        <w:t xml:space="preserve">✔ ggplot2      3.5.0      ✔ tidyr        1.3.1 </w:t>
+      </w:r>
+      <w:r>
+        <w:br/>
+      </w:r>
+      <w:r>
+        <w:rPr>
+          <w:rStyle w:val="VerbatimChar"/>
+        </w:rPr>
+        <w:t xml:space="preserve">✔ infer        1.0.7      ✔ tune         1.2.0 </w:t>
+      </w:r>
+      <w:r>
+        <w:br/>
+      </w:r>
+      <w:r>
+        <w:rPr>
+          <w:rStyle w:val="VerbatimChar"/>
+        </w:rPr>
+        <w:t xml:space="preserve">✔ modeldata    1.3.0      ✔ workflows    1.1.4 </w:t>
+      </w:r>
+      <w:r>
+        <w:br/>
+      </w:r>
+      <w:r>
+        <w:rPr>
+          <w:rStyle w:val="VerbatimChar"/>
+        </w:rPr>
+        <w:t xml:space="preserve">✔ parsnip      1.2.1      ✔ workflowsets 1.1.0 </w:t>
+      </w:r>
+      <w:r>
+        <w:br/>
+      </w:r>
+      <w:r>
+        <w:rPr>
+          <w:rStyle w:val="VerbatimChar"/>
+        </w:rPr>
+        <w:t xml:space="preserve">✔ purrr        1.0.2      ✔ yardstick    1.3.1 </w:t>
       </w:r>
     </w:p>
     <w:p>
@@ -481,7 +481,7 @@
         <w:rPr>
           <w:rStyle w:val="VerbatimChar"/>
         </w:rPr>
-        <w:t xml:space="preserve">• Search for functions across packages at https://www.tidymodels.org/find/</w:t>
+        <w:t xml:space="preserve">• Use tidymodels_prefer() to resolve common conflicts.</w:t>
       </w:r>
     </w:p>
     <w:p>
@@ -10216,16 +10216,16 @@
         <w:rPr>
           <w:rStyle w:val="VerbatimChar"/>
         </w:rPr>
-        <w:t xml:space="preserve">ldl_poly_1        -7.8    0.5  </w:t>
-      </w:r>
-      <w:r>
-        <w:br/>
-      </w:r>
-      <w:r>
-        <w:rPr>
-          <w:rStyle w:val="VerbatimChar"/>
-        </w:rPr>
-        <w:t xml:space="preserve">ldl_poly_2         2.2    0.5  </w:t>
+        <w:t xml:space="preserve">ldl_poly_1        -7.8    0.6  </w:t>
+      </w:r>
+      <w:r>
+        <w:br/>
+      </w:r>
+      <w:r>
+        <w:rPr>
+          <w:rStyle w:val="VerbatimChar"/>
+        </w:rPr>
+        <w:t xml:space="preserve">ldl_poly_2         2.1    0.5  </w:t>
       </w:r>
       <w:r>
         <w:br/>
@@ -10270,7 +10270,7 @@
         <w:rPr>
           <w:rStyle w:val="VerbatimChar"/>
         </w:rPr>
-        <w:t xml:space="preserve">globrat_very.good -0.8    0.9  </w:t>
+        <w:t xml:space="preserve">globrat_very.good -0.8    0.8  </w:t>
       </w:r>
       <w:r>
         <w:br/>
@@ -10738,7 +10738,7 @@
                 <w:rFonts w:ascii="Calibri" w:hAnsi="Calibri"/>
                 <w:sz w:val="20"/>
               </w:rPr>
-              <w:t xml:space="default">-6.288</w:t>
+              <w:t xml:space="default">-6.286</w:t>
             </w:r>
           </w:p>
         </w:tc>
@@ -10762,7 +10762,7 @@
                 <w:rFonts w:ascii="Calibri" w:hAnsi="Calibri"/>
                 <w:sz w:val="20"/>
               </w:rPr>
-              <w:t xml:space="default">0.541</w:t>
+              <w:t xml:space="default">0.516</w:t>
             </w:r>
           </w:p>
         </w:tc>
@@ -10786,7 +10786,7 @@
                 <w:rFonts w:ascii="Calibri" w:hAnsi="Calibri"/>
                 <w:sz w:val="20"/>
               </w:rPr>
-              <w:t xml:space="default">-7.179</w:t>
+              <w:t xml:space="default">-7.149</w:t>
             </w:r>
           </w:p>
         </w:tc>
@@ -10810,7 +10810,7 @@
                 <w:rFonts w:ascii="Calibri" w:hAnsi="Calibri"/>
                 <w:sz w:val="20"/>
               </w:rPr>
-              <w:t xml:space="default">-5.410</w:t>
+              <w:t xml:space="default">-5.447</w:t>
             </w:r>
           </w:p>
         </w:tc>
@@ -10863,7 +10863,7 @@
                 <w:rFonts w:ascii="Calibri" w:hAnsi="Calibri"/>
                 <w:sz w:val="20"/>
               </w:rPr>
-              <w:t xml:space="default">-0.741</w:t>
+              <w:t xml:space="default">-0.725</w:t>
             </w:r>
           </w:p>
         </w:tc>
@@ -10887,7 +10887,7 @@
                 <w:rFonts w:ascii="Calibri" w:hAnsi="Calibri"/>
                 <w:sz w:val="20"/>
               </w:rPr>
-              <w:t xml:space="default">0.507</w:t>
+              <w:t xml:space="default">0.497</w:t>
             </w:r>
           </w:p>
         </w:tc>
@@ -10935,7 +10935,7 @@
                 <w:rFonts w:ascii="Calibri" w:hAnsi="Calibri"/>
                 <w:sz w:val="20"/>
               </w:rPr>
-              <w:t xml:space="default">0.084</w:t>
+              <w:t xml:space="default">0.092</w:t>
             </w:r>
           </w:p>
         </w:tc>
@@ -10988,7 +10988,7 @@
                 <w:rFonts w:ascii="Calibri" w:hAnsi="Calibri"/>
                 <w:sz w:val="20"/>
               </w:rPr>
-              <w:t xml:space="default">-7.796</w:t>
+              <w:t xml:space="default">-7.787</w:t>
             </w:r>
           </w:p>
         </w:tc>
@@ -11012,7 +11012,7 @@
                 <w:rFonts w:ascii="Calibri" w:hAnsi="Calibri"/>
                 <w:sz w:val="20"/>
               </w:rPr>
-              <w:t xml:space="default">0.545</w:t>
+              <w:t xml:space="default">0.550</w:t>
             </w:r>
           </w:p>
         </w:tc>
@@ -11036,7 +11036,7 @@
                 <w:rFonts w:ascii="Calibri" w:hAnsi="Calibri"/>
                 <w:sz w:val="20"/>
               </w:rPr>
-              <w:t xml:space="default">-8.697</w:t>
+              <w:t xml:space="default">-8.724</w:t>
             </w:r>
           </w:p>
         </w:tc>
@@ -11060,7 +11060,7 @@
                 <w:rFonts w:ascii="Calibri" w:hAnsi="Calibri"/>
                 <w:sz w:val="20"/>
               </w:rPr>
-              <w:t xml:space="default">-6.923</w:t>
+              <w:t xml:space="default">-6.898</w:t>
             </w:r>
           </w:p>
         </w:tc>
@@ -11113,7 +11113,7 @@
                 <w:rFonts w:ascii="Calibri" w:hAnsi="Calibri"/>
                 <w:sz w:val="20"/>
               </w:rPr>
-              <w:t xml:space="default">2.157</w:t>
+              <w:t xml:space="default">2.145</w:t>
             </w:r>
           </w:p>
         </w:tc>
@@ -11137,7 +11137,7 @@
                 <w:rFonts w:ascii="Calibri" w:hAnsi="Calibri"/>
                 <w:sz w:val="20"/>
               </w:rPr>
-              <w:t xml:space="default">0.541</w:t>
+              <w:t xml:space="default">0.519</w:t>
             </w:r>
           </w:p>
         </w:tc>
@@ -11161,7 +11161,7 @@
                 <w:rFonts w:ascii="Calibri" w:hAnsi="Calibri"/>
                 <w:sz w:val="20"/>
               </w:rPr>
-              <w:t xml:space="default">1.284</w:t>
+              <w:t xml:space="default">1.313</w:t>
             </w:r>
           </w:p>
         </w:tc>
@@ -11185,7 +11185,7 @@
                 <w:rFonts w:ascii="Calibri" w:hAnsi="Calibri"/>
                 <w:sz w:val="20"/>
               </w:rPr>
-              <w:t xml:space="default">3.019</w:t>
+              <w:t xml:space="default">3.011</w:t>
             </w:r>
           </w:p>
         </w:tc>
@@ -11238,7 +11238,7 @@
                 <w:rFonts w:ascii="Calibri" w:hAnsi="Calibri"/>
                 <w:sz w:val="20"/>
               </w:rPr>
-              <w:t xml:space="default">4.806</w:t>
+              <w:t xml:space="default">4.801</w:t>
             </w:r>
           </w:p>
         </w:tc>
@@ -11262,7 +11262,7 @@
                 <w:rFonts w:ascii="Calibri" w:hAnsi="Calibri"/>
                 <w:sz w:val="20"/>
               </w:rPr>
-              <w:t xml:space="default">0.515</w:t>
+              <w:t xml:space="default">0.495</w:t>
             </w:r>
           </w:p>
         </w:tc>
@@ -11286,7 +11286,7 @@
                 <w:rFonts w:ascii="Calibri" w:hAnsi="Calibri"/>
                 <w:sz w:val="20"/>
               </w:rPr>
-              <w:t xml:space="default">3.960</w:t>
+              <w:t xml:space="default">3.975</w:t>
             </w:r>
           </w:p>
         </w:tc>
@@ -11310,7 +11310,7 @@
                 <w:rFonts w:ascii="Calibri" w:hAnsi="Calibri"/>
                 <w:sz w:val="20"/>
               </w:rPr>
-              <w:t xml:space="default">5.658</w:t>
+              <w:t xml:space="default">5.649</w:t>
             </w:r>
           </w:p>
         </w:tc>
@@ -11363,7 +11363,7 @@
                 <w:rFonts w:ascii="Calibri" w:hAnsi="Calibri"/>
                 <w:sz w:val="20"/>
               </w:rPr>
-              <w:t xml:space="default">-0.227</w:t>
+              <w:t xml:space="default">-0.250</w:t>
             </w:r>
           </w:p>
         </w:tc>
@@ -11387,7 +11387,7 @@
                 <w:rFonts w:ascii="Calibri" w:hAnsi="Calibri"/>
                 <w:sz w:val="20"/>
               </w:rPr>
-              <w:t xml:space="default">0.800</w:t>
+              <w:t xml:space="default">0.783</w:t>
             </w:r>
           </w:p>
         </w:tc>
@@ -11411,7 +11411,7 @@
                 <w:rFonts w:ascii="Calibri" w:hAnsi="Calibri"/>
                 <w:sz w:val="20"/>
               </w:rPr>
-              <w:t xml:space="default">-1.571</w:t>
+              <w:t xml:space="default">-1.541</w:t>
             </w:r>
           </w:p>
         </w:tc>
@@ -11435,7 +11435,7 @@
                 <w:rFonts w:ascii="Calibri" w:hAnsi="Calibri"/>
                 <w:sz w:val="20"/>
               </w:rPr>
-              <w:t xml:space="default">1.097</w:t>
+              <w:t xml:space="default">1.023</w:t>
             </w:r>
           </w:p>
         </w:tc>
@@ -11488,7 +11488,7 @@
                 <w:rFonts w:ascii="Calibri" w:hAnsi="Calibri"/>
                 <w:sz w:val="20"/>
               </w:rPr>
-              <w:t xml:space="default">-0.913</w:t>
+              <w:t xml:space="default">-0.929</w:t>
             </w:r>
           </w:p>
         </w:tc>
@@ -11512,7 +11512,7 @@
                 <w:rFonts w:ascii="Calibri" w:hAnsi="Calibri"/>
                 <w:sz w:val="20"/>
               </w:rPr>
-              <w:t xml:space="default">0.914</w:t>
+              <w:t xml:space="default">0.918</w:t>
             </w:r>
           </w:p>
         </w:tc>
@@ -11536,7 +11536,7 @@
                 <w:rFonts w:ascii="Calibri" w:hAnsi="Calibri"/>
                 <w:sz w:val="20"/>
               </w:rPr>
-              <w:t xml:space="default">-2.548</w:t>
+              <w:t xml:space="default">-2.486</w:t>
             </w:r>
           </w:p>
         </w:tc>
@@ -11560,7 +11560,7 @@
                 <w:rFonts w:ascii="Calibri" w:hAnsi="Calibri"/>
                 <w:sz w:val="20"/>
               </w:rPr>
-              <w:t xml:space="default">0.640</w:t>
+              <w:t xml:space="default">0.566</w:t>
             </w:r>
           </w:p>
         </w:tc>
@@ -11613,7 +11613,7 @@
                 <w:rFonts w:ascii="Calibri" w:hAnsi="Calibri"/>
                 <w:sz w:val="20"/>
               </w:rPr>
-              <w:t xml:space="default">-0.913</w:t>
+              <w:t xml:space="default">-0.917</w:t>
             </w:r>
           </w:p>
         </w:tc>
@@ -11637,7 +11637,7 @@
                 <w:rFonts w:ascii="Calibri" w:hAnsi="Calibri"/>
                 <w:sz w:val="20"/>
               </w:rPr>
-              <w:t xml:space="default">0.519</w:t>
+              <w:t xml:space="default">0.531</w:t>
             </w:r>
           </w:p>
         </w:tc>
@@ -11661,7 +11661,7 @@
                 <w:rFonts w:ascii="Calibri" w:hAnsi="Calibri"/>
                 <w:sz w:val="20"/>
               </w:rPr>
-              <w:t xml:space="default">-1.810</w:t>
+              <w:t xml:space="default">-1.825</w:t>
             </w:r>
           </w:p>
         </w:tc>
@@ -11738,7 +11738,7 @@
                 <w:rFonts w:ascii="Calibri" w:hAnsi="Calibri"/>
                 <w:sz w:val="20"/>
               </w:rPr>
-              <w:t xml:space="default">-0.788</w:t>
+              <w:t xml:space="default">-0.809</w:t>
             </w:r>
           </w:p>
         </w:tc>
@@ -11762,7 +11762,7 @@
                 <w:rFonts w:ascii="Calibri" w:hAnsi="Calibri"/>
                 <w:sz w:val="20"/>
               </w:rPr>
-              <w:t xml:space="default">0.867</w:t>
+              <w:t xml:space="default">0.847</w:t>
             </w:r>
           </w:p>
         </w:tc>
@@ -11786,7 +11786,7 @@
                 <w:rFonts w:ascii="Calibri" w:hAnsi="Calibri"/>
                 <w:sz w:val="20"/>
               </w:rPr>
-              <w:t xml:space="default">-2.286</w:t>
+              <w:t xml:space="default">-2.279</w:t>
             </w:r>
           </w:p>
         </w:tc>
@@ -11810,7 +11810,7 @@
                 <w:rFonts w:ascii="Calibri" w:hAnsi="Calibri"/>
                 <w:sz w:val="20"/>
               </w:rPr>
-              <w:t xml:space="default">0.609</w:t>
+              <w:t xml:space="default">0.546</w:t>
             </w:r>
           </w:p>
         </w:tc>
@@ -14073,7 +14073,7 @@
                 <w:rFonts w:ascii="Calibri" w:hAnsi="Calibri"/>
                 <w:sz w:val="20"/>
               </w:rPr>
-              <w:t xml:space="default">20.4651</w:t>
+              <w:t xml:space="default">20.4650</w:t>
             </w:r>
           </w:p>
         </w:tc>
@@ -14573,7 +14573,7 @@
       </w:r>
     </w:p>
     <w:bookmarkEnd w:id="104"/>
-    <w:bookmarkStart w:id="105" w:name="fit1-and-fit2-training-sample-1"/>
+    <w:bookmarkStart w:id="105" w:name="fit1-and-fit2-test-sample"/>
     <w:p>
       <w:pPr>
         <w:pStyle w:val="Heading2"/>
@@ -14603,7 +14603,7 @@
         <w:t xml:space="preserve"> </w:t>
       </w:r>
       <w:r>
-        <w:t xml:space="preserve">(training sample)</w:t>
+        <w:t xml:space="preserve">(test sample)</w:t>
       </w:r>
     </w:p>
     <w:p>
@@ -15285,7 +15285,7 @@
                 <w:rFonts w:ascii="Calibri" w:hAnsi="Calibri"/>
                 <w:sz w:val="20"/>
               </w:rPr>
-              <w:t xml:space="default">0.2000</w:t>
+              <w:t xml:space="default">0.1999</w:t>
             </w:r>
           </w:p>
         </w:tc>
@@ -15362,7 +15362,7 @@
                 <w:rFonts w:ascii="Calibri" w:hAnsi="Calibri"/>
                 <w:sz w:val="20"/>
               </w:rPr>
-              <w:t xml:space="default">21.0847</w:t>
+              <w:t xml:space="default">21.0856</w:t>
             </w:r>
           </w:p>
         </w:tc>

</xml_diff>